<commit_message>
Raport - 1.0 version
</commit_message>
<xml_diff>
--- a/Sprawozdanie_236659_236630_DES.docx
+++ b/Sprawozdanie_236659_236630_DES.docx
@@ -122,7 +122,21 @@
           <w:rFonts w:ascii="Times New Roman" w:hAnsi="Times New Roman" w:cs="Times New Roman"/>
           <w:sz w:val="24"/>
         </w:rPr>
-        <w:t xml:space="preserve">Do wykonania zadania posłużyliśmy się językiem Java w środowisku </w:t>
+        <w:t>Do wykonania zadania posłużyliśmy się językiem Java</w:t>
+      </w:r>
+      <w:r>
+        <w:rPr>
+          <w:rFonts w:ascii="Times New Roman" w:hAnsi="Times New Roman" w:cs="Times New Roman"/>
+          <w:sz w:val="24"/>
+        </w:rPr>
+        <w:t xml:space="preserve"> (wersja 17)</w:t>
+      </w:r>
+      <w:r>
+        <w:rPr>
+          <w:rFonts w:ascii="Times New Roman" w:hAnsi="Times New Roman" w:cs="Times New Roman"/>
+          <w:sz w:val="24"/>
+        </w:rPr>
+        <w:t xml:space="preserve"> w środowisku </w:t>
       </w:r>
       <w:proofErr w:type="spellStart"/>
       <w:r>
@@ -130,6 +144,22 @@
           <w:rFonts w:ascii="Times New Roman" w:hAnsi="Times New Roman" w:cs="Times New Roman"/>
           <w:sz w:val="24"/>
         </w:rPr>
+        <w:t>JetBrains</w:t>
+      </w:r>
+      <w:proofErr w:type="spellEnd"/>
+      <w:r>
+        <w:rPr>
+          <w:rFonts w:ascii="Times New Roman" w:hAnsi="Times New Roman" w:cs="Times New Roman"/>
+          <w:sz w:val="24"/>
+        </w:rPr>
+        <w:t xml:space="preserve"> </w:t>
+      </w:r>
+      <w:proofErr w:type="spellStart"/>
+      <w:r>
+        <w:rPr>
+          <w:rFonts w:ascii="Times New Roman" w:hAnsi="Times New Roman" w:cs="Times New Roman"/>
+          <w:sz w:val="24"/>
+        </w:rPr>
         <w:t>I</w:t>
       </w:r>
       <w:r>
@@ -145,30 +175,35 @@
           <w:rFonts w:ascii="Times New Roman" w:hAnsi="Times New Roman" w:cs="Times New Roman"/>
           <w:sz w:val="24"/>
         </w:rPr>
-        <w:t xml:space="preserve"> IDEA </w:t>
-      </w:r>
-      <w:proofErr w:type="spellStart"/>
-      <w:r>
-        <w:rPr>
-          <w:rFonts w:ascii="Times New Roman" w:hAnsi="Times New Roman" w:cs="Times New Roman"/>
-          <w:sz w:val="24"/>
-        </w:rPr>
-        <w:t>Community</w:t>
-      </w:r>
-      <w:proofErr w:type="spellEnd"/>
-      <w:r>
-        <w:rPr>
-          <w:rFonts w:ascii="Times New Roman" w:hAnsi="Times New Roman" w:cs="Times New Roman"/>
-          <w:sz w:val="24"/>
-        </w:rPr>
-        <w:t xml:space="preserve"> Edition 2021.2.2</w:t>
-      </w:r>
-      <w:r>
-        <w:rPr>
-          <w:rFonts w:ascii="Times New Roman" w:hAnsi="Times New Roman" w:cs="Times New Roman"/>
-          <w:sz w:val="24"/>
-        </w:rPr>
-        <w:t xml:space="preserve">. Użytkownik ma opcję wprowadzenia wartości heksadecymalnej klucza, wpisania własnoręcznie </w:t>
+        <w:t>.</w:t>
+      </w:r>
+      <w:r>
+        <w:rPr>
+          <w:rFonts w:ascii="Times New Roman" w:hAnsi="Times New Roman" w:cs="Times New Roman"/>
+          <w:sz w:val="24"/>
+        </w:rPr>
+        <w:t xml:space="preserve"> </w:t>
+      </w:r>
+      <w:r>
+        <w:rPr>
+          <w:rFonts w:ascii="Times New Roman" w:hAnsi="Times New Roman" w:cs="Times New Roman"/>
+          <w:sz w:val="24"/>
+        </w:rPr>
+        <w:t>Użytkownik ma opcję wprowadzenia wartości heksadecymalnej klucza</w:t>
+      </w:r>
+      <w:r>
+        <w:rPr>
+          <w:rFonts w:ascii="Times New Roman" w:hAnsi="Times New Roman" w:cs="Times New Roman"/>
+          <w:sz w:val="24"/>
+        </w:rPr>
+        <w:t xml:space="preserve"> (którego rozmiar musi wynosić 64 bity)</w:t>
+      </w:r>
+      <w:r>
+        <w:rPr>
+          <w:rFonts w:ascii="Times New Roman" w:hAnsi="Times New Roman" w:cs="Times New Roman"/>
+          <w:sz w:val="24"/>
+        </w:rPr>
+        <w:t xml:space="preserve">, wpisania własnoręcznie </w:t>
       </w:r>
       <w:r>
         <w:rPr>
@@ -255,7 +290,77 @@
           <w:rFonts w:ascii="Times New Roman" w:hAnsi="Times New Roman" w:cs="Times New Roman"/>
           <w:sz w:val="24"/>
         </w:rPr>
-        <w:t>Tekst jawny dzielony jest na bloki zawierające po 64 bity, w razie konieczności dopełniane znakiem „~”, następnie dodawane do Listy.</w:t>
+        <w:t>Tekst jawny</w:t>
+      </w:r>
+      <w:r>
+        <w:rPr>
+          <w:rFonts w:ascii="Times New Roman" w:hAnsi="Times New Roman" w:cs="Times New Roman"/>
+          <w:sz w:val="24"/>
+        </w:rPr>
+        <w:t xml:space="preserve"> zamieniany jest na tablicę bajtów, następnie</w:t>
+      </w:r>
+      <w:r>
+        <w:rPr>
+          <w:rFonts w:ascii="Times New Roman" w:hAnsi="Times New Roman" w:cs="Times New Roman"/>
+          <w:sz w:val="24"/>
+        </w:rPr>
+        <w:t xml:space="preserve"> dzielony jest na bloki zawierające po 64 bity, w razie konieczności dopełniane znakiem „~”</w:t>
+      </w:r>
+      <w:r>
+        <w:rPr>
+          <w:rFonts w:ascii="Times New Roman" w:hAnsi="Times New Roman" w:cs="Times New Roman"/>
+          <w:sz w:val="24"/>
+        </w:rPr>
+        <w:t xml:space="preserve"> zapisanym bitowo</w:t>
+      </w:r>
+      <w:r>
+        <w:rPr>
+          <w:rFonts w:ascii="Times New Roman" w:hAnsi="Times New Roman" w:cs="Times New Roman"/>
+          <w:sz w:val="24"/>
+        </w:rPr>
+        <w:t xml:space="preserve"> </w:t>
+      </w:r>
+      <w:r>
+        <w:rPr>
+          <w:rFonts w:ascii="Times New Roman" w:hAnsi="Times New Roman" w:cs="Times New Roman"/>
+          <w:sz w:val="24"/>
+        </w:rPr>
+        <w:t>(</w:t>
+      </w:r>
+      <w:r>
+        <w:rPr>
+          <w:rFonts w:ascii="Times New Roman" w:hAnsi="Times New Roman" w:cs="Times New Roman"/>
+          <w:sz w:val="24"/>
+        </w:rPr>
+        <w:t>na początku pierwszego bloku</w:t>
+      </w:r>
+      <w:r>
+        <w:rPr>
+          <w:rFonts w:ascii="Times New Roman" w:hAnsi="Times New Roman" w:cs="Times New Roman"/>
+          <w:sz w:val="24"/>
+        </w:rPr>
+        <w:t>)</w:t>
+      </w:r>
+      <w:r>
+        <w:rPr>
+          <w:rFonts w:ascii="Times New Roman" w:hAnsi="Times New Roman" w:cs="Times New Roman"/>
+          <w:sz w:val="24"/>
+        </w:rPr>
+        <w:t xml:space="preserve">, które są dodawane </w:t>
+      </w:r>
+      <w:r>
+        <w:rPr>
+          <w:rFonts w:ascii="Times New Roman" w:hAnsi="Times New Roman" w:cs="Times New Roman"/>
+          <w:sz w:val="24"/>
+        </w:rPr>
+        <w:t>do l</w:t>
+      </w:r>
+      <w:r>
+        <w:rPr>
+          <w:rFonts w:ascii="Times New Roman" w:hAnsi="Times New Roman" w:cs="Times New Roman"/>
+          <w:sz w:val="24"/>
+        </w:rPr>
+        <w:t>isty.</w:t>
       </w:r>
     </w:p>
     <w:p>
@@ -276,7 +381,14 @@
           <w:rFonts w:ascii="Times New Roman" w:hAnsi="Times New Roman" w:cs="Times New Roman"/>
           <w:sz w:val="24"/>
         </w:rPr>
-        <w:t xml:space="preserve">Dokonywane jest tworzenie 16 48-bitowych </w:t>
+        <w:t>Tworzone jest</w:t>
+      </w:r>
+      <w:r>
+        <w:rPr>
+          <w:rFonts w:ascii="Times New Roman" w:hAnsi="Times New Roman" w:cs="Times New Roman"/>
+          <w:sz w:val="24"/>
+        </w:rPr>
+        <w:t xml:space="preserve"> 16 </w:t>
       </w:r>
       <w:proofErr w:type="spellStart"/>
       <w:r>
@@ -292,7 +404,28 @@
           <w:rFonts w:ascii="Times New Roman" w:hAnsi="Times New Roman" w:cs="Times New Roman"/>
           <w:sz w:val="24"/>
         </w:rPr>
-        <w:t xml:space="preserve"> za pomocą funkcji </w:t>
+        <w:t xml:space="preserve"> </w:t>
+      </w:r>
+      <w:r>
+        <w:rPr>
+          <w:rFonts w:ascii="Times New Roman" w:hAnsi="Times New Roman" w:cs="Times New Roman"/>
+          <w:sz w:val="24"/>
+        </w:rPr>
+        <w:t>48-bitowych</w:t>
+      </w:r>
+      <w:r>
+        <w:rPr>
+          <w:rFonts w:ascii="Times New Roman" w:hAnsi="Times New Roman" w:cs="Times New Roman"/>
+          <w:sz w:val="24"/>
+        </w:rPr>
+        <w:t xml:space="preserve"> </w:t>
+      </w:r>
+      <w:r>
+        <w:rPr>
+          <w:rFonts w:ascii="Times New Roman" w:hAnsi="Times New Roman" w:cs="Times New Roman"/>
+          <w:sz w:val="24"/>
+        </w:rPr>
+        <w:t xml:space="preserve">za pomocą funkcji </w:t>
       </w:r>
       <w:proofErr w:type="spellStart"/>
       <w:r>
@@ -343,7 +476,35 @@
           <w:rFonts w:ascii="Times New Roman" w:hAnsi="Times New Roman" w:cs="Times New Roman"/>
           <w:sz w:val="24"/>
         </w:rPr>
-        <w:t xml:space="preserve"> jest kluczem w postaci heksadecymalnej wprowadzonej przez użytkownika:</w:t>
+        <w:t xml:space="preserve"> jest kluczem </w:t>
+      </w:r>
+      <w:r>
+        <w:rPr>
+          <w:rFonts w:ascii="Times New Roman" w:hAnsi="Times New Roman" w:cs="Times New Roman"/>
+          <w:sz w:val="24"/>
+        </w:rPr>
+        <w:t xml:space="preserve">wprowadzonym </w:t>
+      </w:r>
+      <w:r>
+        <w:rPr>
+          <w:rFonts w:ascii="Times New Roman" w:hAnsi="Times New Roman" w:cs="Times New Roman"/>
+          <w:sz w:val="24"/>
+        </w:rPr>
+        <w:t>przez użytkownika</w:t>
+      </w:r>
+      <w:r>
+        <w:rPr>
+          <w:rFonts w:ascii="Times New Roman" w:hAnsi="Times New Roman" w:cs="Times New Roman"/>
+          <w:sz w:val="24"/>
+        </w:rPr>
+        <w:t xml:space="preserve"> zapisanym w systemie binarnym</w:t>
+      </w:r>
+      <w:r>
+        <w:rPr>
+          <w:rFonts w:ascii="Times New Roman" w:hAnsi="Times New Roman" w:cs="Times New Roman"/>
+          <w:sz w:val="24"/>
+        </w:rPr>
+        <w:t>:</w:t>
       </w:r>
     </w:p>
     <w:p>
@@ -452,6 +613,13 @@
         </w:rPr>
         <w:t xml:space="preserve"> (każda po 28 bitów)</w:t>
       </w:r>
+      <w:r>
+        <w:rPr>
+          <w:rFonts w:ascii="Times New Roman" w:hAnsi="Times New Roman" w:cs="Times New Roman"/>
+          <w:sz w:val="24"/>
+        </w:rPr>
+        <w:t>.</w:t>
+      </w:r>
     </w:p>
     <w:p>
       <w:pPr>
@@ -472,7 +640,42 @@
           <w:rFonts w:ascii="Times New Roman" w:hAnsi="Times New Roman" w:cs="Times New Roman"/>
           <w:sz w:val="24"/>
         </w:rPr>
-        <w:t xml:space="preserve">Prawa i lewa połowa przesuwana jest o 1 bądź 2 bity (w zależności od tablicy </w:t>
+        <w:t>Każda z nich</w:t>
+      </w:r>
+      <w:r>
+        <w:rPr>
+          <w:rFonts w:ascii="Times New Roman" w:hAnsi="Times New Roman" w:cs="Times New Roman"/>
+          <w:sz w:val="24"/>
+        </w:rPr>
+        <w:t xml:space="preserve"> przesuwana jest o 1 </w:t>
+      </w:r>
+      <w:r>
+        <w:rPr>
+          <w:rFonts w:ascii="Times New Roman" w:hAnsi="Times New Roman" w:cs="Times New Roman"/>
+          <w:sz w:val="24"/>
+        </w:rPr>
+        <w:t xml:space="preserve">lub </w:t>
+      </w:r>
+      <w:r>
+        <w:rPr>
+          <w:rFonts w:ascii="Times New Roman" w:hAnsi="Times New Roman" w:cs="Times New Roman"/>
+          <w:sz w:val="24"/>
+        </w:rPr>
+        <w:t xml:space="preserve">2 bity (w zależności od </w:t>
+      </w:r>
+      <w:r>
+        <w:rPr>
+          <w:rFonts w:ascii="Times New Roman" w:hAnsi="Times New Roman" w:cs="Times New Roman"/>
+          <w:sz w:val="24"/>
+        </w:rPr>
+        <w:t xml:space="preserve">wartości elementu </w:t>
+      </w:r>
+      <w:r>
+        <w:rPr>
+          <w:rFonts w:ascii="Times New Roman" w:hAnsi="Times New Roman" w:cs="Times New Roman"/>
+          <w:sz w:val="24"/>
+        </w:rPr>
+        <w:t xml:space="preserve">tablicy </w:t>
       </w:r>
       <w:proofErr w:type="spellStart"/>
       <w:r>
@@ -484,10 +687,74 @@
       <w:proofErr w:type="spellEnd"/>
       <w:r>
         <w:rPr>
-          <w:rFonts w:ascii="Times New Roman" w:hAnsi="Times New Roman" w:cs="Times New Roman"/>
-          <w:sz w:val="24"/>
-        </w:rPr>
-        <w:t>) w lewo, z wyjątkiem 1 bitu (bądź 2 bitu), który jest umieszczany na końcu bloku.</w:t>
+          <w:rFonts w:ascii="Courier New" w:hAnsi="Courier New" w:cs="Courier New"/>
+        </w:rPr>
+        <w:t xml:space="preserve"> </w:t>
+      </w:r>
+      <w:r>
+        <w:rPr>
+          <w:rFonts w:ascii="Times New Roman" w:hAnsi="Times New Roman" w:cs="Times New Roman"/>
+          <w:sz w:val="24"/>
+        </w:rPr>
+        <w:t xml:space="preserve">dla danego </w:t>
+      </w:r>
+      <w:proofErr w:type="spellStart"/>
+      <w:r>
+        <w:rPr>
+          <w:rFonts w:ascii="Times New Roman" w:hAnsi="Times New Roman" w:cs="Times New Roman"/>
+          <w:sz w:val="24"/>
+        </w:rPr>
+        <w:t>podklucza</w:t>
+      </w:r>
+      <w:proofErr w:type="spellEnd"/>
+      <w:r>
+        <w:rPr>
+          <w:rFonts w:ascii="Times New Roman" w:hAnsi="Times New Roman" w:cs="Times New Roman"/>
+          <w:sz w:val="24"/>
+        </w:rPr>
+        <w:t xml:space="preserve">) w lewo, z wyjątkiem </w:t>
+      </w:r>
+      <w:r>
+        <w:rPr>
+          <w:rFonts w:ascii="Times New Roman" w:hAnsi="Times New Roman" w:cs="Times New Roman"/>
+          <w:sz w:val="24"/>
+        </w:rPr>
+        <w:t>pierwszego</w:t>
+      </w:r>
+      <w:r>
+        <w:rPr>
+          <w:rFonts w:ascii="Times New Roman" w:hAnsi="Times New Roman" w:cs="Times New Roman"/>
+          <w:sz w:val="24"/>
+        </w:rPr>
+        <w:t xml:space="preserve"> bitu (</w:t>
+      </w:r>
+      <w:r>
+        <w:rPr>
+          <w:rFonts w:ascii="Times New Roman" w:hAnsi="Times New Roman" w:cs="Times New Roman"/>
+          <w:sz w:val="24"/>
+        </w:rPr>
+        <w:t>lub</w:t>
+      </w:r>
+      <w:r>
+        <w:rPr>
+          <w:rFonts w:ascii="Times New Roman" w:hAnsi="Times New Roman" w:cs="Times New Roman"/>
+          <w:sz w:val="24"/>
+        </w:rPr>
+        <w:t xml:space="preserve"> 2 bitu), który jest umieszczany na końcu </w:t>
+      </w:r>
+      <w:r>
+        <w:rPr>
+          <w:rFonts w:ascii="Times New Roman" w:hAnsi="Times New Roman" w:cs="Times New Roman"/>
+          <w:sz w:val="24"/>
+        </w:rPr>
+        <w:t>danej połówki</w:t>
+      </w:r>
+      <w:r>
+        <w:rPr>
+          <w:rFonts w:ascii="Times New Roman" w:hAnsi="Times New Roman" w:cs="Times New Roman"/>
+          <w:sz w:val="24"/>
+        </w:rPr>
+        <w:t>.</w:t>
       </w:r>
     </w:p>
     <w:p>
@@ -581,6 +848,13 @@
           <w:rFonts w:ascii="Times New Roman" w:hAnsi="Times New Roman" w:cs="Times New Roman"/>
           <w:sz w:val="24"/>
         </w:rPr>
+        <w:t xml:space="preserve"> </w:t>
+      </w:r>
+      <w:r>
+        <w:rPr>
+          <w:rFonts w:ascii="Times New Roman" w:hAnsi="Times New Roman" w:cs="Times New Roman"/>
+          <w:sz w:val="24"/>
+        </w:rPr>
         <w:t>w celu otrzymania bloku 48-bitowego (</w:t>
       </w:r>
       <w:proofErr w:type="spellStart"/>
@@ -650,7 +924,7 @@
           <w:rFonts w:ascii="Times New Roman" w:hAnsi="Times New Roman" w:cs="Times New Roman"/>
           <w:sz w:val="24"/>
         </w:rPr>
-        <w:t xml:space="preserve"> o 16 wierszach.</w:t>
+        <w:t>.</w:t>
       </w:r>
     </w:p>
     <w:p>
@@ -672,7 +946,37 @@
           <w:rFonts w:ascii="Times New Roman" w:hAnsi="Times New Roman" w:cs="Times New Roman"/>
           <w:sz w:val="24"/>
         </w:rPr>
-        <w:t>Powtarzamy kroki 2., 3., 4., 5., 6., jeszcze 15 razy w celu uzyskania 16 48-bitowych kluczy wymaganych do działania algorytmu.</w:t>
+        <w:t xml:space="preserve">Powtarzamy kroki 2., 3., 4., 5., 6., jeszcze 15 razy w celu uzyskania </w:t>
+      </w:r>
+      <w:r>
+        <w:rPr>
+          <w:rFonts w:ascii="Times New Roman" w:hAnsi="Times New Roman" w:cs="Times New Roman"/>
+          <w:sz w:val="24"/>
+        </w:rPr>
+        <w:t xml:space="preserve">pozostałych </w:t>
+      </w:r>
+      <w:proofErr w:type="spellStart"/>
+      <w:r>
+        <w:rPr>
+          <w:rFonts w:ascii="Times New Roman" w:hAnsi="Times New Roman" w:cs="Times New Roman"/>
+          <w:sz w:val="24"/>
+        </w:rPr>
+        <w:t>pod</w:t>
+      </w:r>
+      <w:r>
+        <w:rPr>
+          <w:rFonts w:ascii="Times New Roman" w:hAnsi="Times New Roman" w:cs="Times New Roman"/>
+          <w:sz w:val="24"/>
+        </w:rPr>
+        <w:t>kluczy</w:t>
+      </w:r>
+      <w:proofErr w:type="spellEnd"/>
+      <w:r>
+        <w:rPr>
+          <w:rFonts w:ascii="Times New Roman" w:hAnsi="Times New Roman" w:cs="Times New Roman"/>
+          <w:sz w:val="24"/>
+        </w:rPr>
+        <w:t xml:space="preserve"> wymaganych do działania algorytmu.</w:t>
       </w:r>
     </w:p>
     <w:p>
@@ -809,43 +1113,6 @@
           <w:rFonts w:ascii="Times New Roman" w:hAnsi="Times New Roman" w:cs="Times New Roman"/>
           <w:sz w:val="24"/>
         </w:rPr>
-        <w:t>, każda iteracja ma odpowiedni klucz np.</w:t>
-      </w:r>
-      <w:r>
-        <w:rPr>
-          <w:rFonts w:ascii="Times New Roman" w:hAnsi="Times New Roman" w:cs="Times New Roman"/>
-          <w:sz w:val="24"/>
-        </w:rPr>
-        <w:t xml:space="preserve"> runda 1 – wykorzystujemy 1</w:t>
-      </w:r>
-      <w:r>
-        <w:rPr>
-          <w:rFonts w:ascii="Times New Roman" w:hAnsi="Times New Roman" w:cs="Times New Roman"/>
-          <w:sz w:val="24"/>
-        </w:rPr>
-        <w:t>-szy</w:t>
-      </w:r>
-      <w:r>
-        <w:rPr>
-          <w:rFonts w:ascii="Times New Roman" w:hAnsi="Times New Roman" w:cs="Times New Roman"/>
-          <w:sz w:val="24"/>
-        </w:rPr>
-        <w:t xml:space="preserve"> </w:t>
-      </w:r>
-      <w:proofErr w:type="spellStart"/>
-      <w:r>
-        <w:rPr>
-          <w:rFonts w:ascii="Times New Roman" w:hAnsi="Times New Roman" w:cs="Times New Roman"/>
-          <w:sz w:val="24"/>
-        </w:rPr>
-        <w:t>podklucz</w:t>
-      </w:r>
-      <w:proofErr w:type="spellEnd"/>
-      <w:r>
-        <w:rPr>
-          <w:rFonts w:ascii="Times New Roman" w:hAnsi="Times New Roman" w:cs="Times New Roman"/>
-          <w:sz w:val="24"/>
-        </w:rPr>
         <w:t>,</w:t>
       </w:r>
       <w:r>
@@ -853,21 +1120,7 @@
           <w:rFonts w:ascii="Times New Roman" w:hAnsi="Times New Roman" w:cs="Times New Roman"/>
           <w:sz w:val="24"/>
         </w:rPr>
-        <w:t xml:space="preserve"> runda 2 – wykorzystujemy 2</w:t>
-      </w:r>
-      <w:r>
-        <w:rPr>
-          <w:rFonts w:ascii="Times New Roman" w:hAnsi="Times New Roman" w:cs="Times New Roman"/>
-          <w:sz w:val="24"/>
-        </w:rPr>
-        <w:t>-gi</w:t>
-      </w:r>
-      <w:r>
-        <w:rPr>
-          <w:rFonts w:ascii="Times New Roman" w:hAnsi="Times New Roman" w:cs="Times New Roman"/>
-          <w:sz w:val="24"/>
-        </w:rPr>
-        <w:t xml:space="preserve"> </w:t>
+        <w:t xml:space="preserve"> gdzie każda iteracja ma swój własny </w:t>
       </w:r>
       <w:proofErr w:type="spellStart"/>
       <w:r>
@@ -905,20 +1158,37 @@
           <w:rFonts w:ascii="Times New Roman" w:hAnsi="Times New Roman" w:cs="Times New Roman"/>
           <w:sz w:val="24"/>
         </w:rPr>
-        <w:t xml:space="preserve">32-bitową prawą stronę poddajemy permutacji z tablicą </w:t>
-      </w:r>
-      <w:r>
-        <w:rPr>
-          <w:rFonts w:ascii="Courier New" w:hAnsi="Courier New" w:cs="Courier New"/>
-        </w:rPr>
-        <w:t>E</w:t>
-      </w:r>
-      <w:r>
-        <w:rPr>
-          <w:rFonts w:ascii="Times New Roman" w:hAnsi="Times New Roman" w:cs="Times New Roman"/>
-          <w:sz w:val="24"/>
-        </w:rPr>
-        <w:t xml:space="preserve"> i otrzymujemy prawą stronę o wielkości 48 bitów.</w:t>
+        <w:t xml:space="preserve">32-bitową prawą stronę poddajemy </w:t>
+      </w:r>
+      <w:r>
+        <w:rPr>
+          <w:rFonts w:ascii="Times New Roman" w:hAnsi="Times New Roman" w:cs="Times New Roman"/>
+          <w:sz w:val="24"/>
+        </w:rPr>
+        <w:t xml:space="preserve">permutacji rozszerzenia (Expansion </w:t>
+      </w:r>
+      <w:proofErr w:type="spellStart"/>
+      <w:r>
+        <w:rPr>
+          <w:rFonts w:ascii="Times New Roman" w:hAnsi="Times New Roman" w:cs="Times New Roman"/>
+          <w:sz w:val="24"/>
+        </w:rPr>
+        <w:t>Permutation</w:t>
+      </w:r>
+      <w:proofErr w:type="spellEnd"/>
+      <w:r>
+        <w:rPr>
+          <w:rFonts w:ascii="Times New Roman" w:hAnsi="Times New Roman" w:cs="Times New Roman"/>
+          <w:sz w:val="24"/>
+        </w:rPr>
+        <w:t>), w celu uzyskania 48-bitowego bloku</w:t>
+      </w:r>
+      <w:r>
+        <w:rPr>
+          <w:rFonts w:ascii="Times New Roman" w:hAnsi="Times New Roman" w:cs="Times New Roman"/>
+          <w:sz w:val="24"/>
+        </w:rPr>
+        <w:t>.</w:t>
       </w:r>
     </w:p>
     <w:p>
@@ -940,14 +1210,28 @@
           <w:rFonts w:ascii="Times New Roman" w:hAnsi="Times New Roman" w:cs="Times New Roman"/>
           <w:sz w:val="24"/>
         </w:rPr>
-        <w:t>Zmienioną s</w:t>
-      </w:r>
-      <w:r>
-        <w:rPr>
-          <w:rFonts w:ascii="Times New Roman" w:hAnsi="Times New Roman" w:cs="Times New Roman"/>
-          <w:sz w:val="24"/>
-        </w:rPr>
-        <w:t xml:space="preserve">tronę prawą poddajemy operacji XOR z </w:t>
+        <w:t xml:space="preserve">Rozszerzoną </w:t>
+      </w:r>
+      <w:r>
+        <w:rPr>
+          <w:rFonts w:ascii="Times New Roman" w:hAnsi="Times New Roman" w:cs="Times New Roman"/>
+          <w:sz w:val="24"/>
+        </w:rPr>
+        <w:t xml:space="preserve">prawą </w:t>
+      </w:r>
+      <w:r>
+        <w:rPr>
+          <w:rFonts w:ascii="Times New Roman" w:hAnsi="Times New Roman" w:cs="Times New Roman"/>
+          <w:sz w:val="24"/>
+        </w:rPr>
+        <w:t xml:space="preserve">połówkę </w:t>
+      </w:r>
+      <w:r>
+        <w:rPr>
+          <w:rFonts w:ascii="Times New Roman" w:hAnsi="Times New Roman" w:cs="Times New Roman"/>
+          <w:sz w:val="24"/>
+        </w:rPr>
+        <w:t xml:space="preserve">poddajemy operacji XOR z </w:t>
       </w:r>
       <w:proofErr w:type="spellStart"/>
       <w:r>
@@ -986,14 +1270,68 @@
           <w:sz w:val="24"/>
         </w:rPr>
         <w:lastRenderedPageBreak/>
-        <w:t xml:space="preserve">Dokonujemy permutacji z tablicą </w:t>
+        <w:t xml:space="preserve">Dokonujemy permutacji </w:t>
+      </w:r>
+      <w:r>
+        <w:rPr>
+          <w:rFonts w:ascii="Times New Roman" w:hAnsi="Times New Roman" w:cs="Times New Roman"/>
+          <w:sz w:val="24"/>
+        </w:rPr>
+        <w:t xml:space="preserve">z tablicą </w:t>
+      </w:r>
+      <w:r>
+        <w:rPr>
+          <w:rFonts w:ascii="Courier New" w:hAnsi="Courier New" w:cs="Courier New"/>
+        </w:rPr>
+        <w:t>S</w:t>
+      </w:r>
+      <w:r>
+        <w:rPr>
+          <w:rFonts w:ascii="Courier New" w:hAnsi="Courier New" w:cs="Courier New"/>
+        </w:rPr>
+        <w:t>-</w:t>
+      </w:r>
+      <w:r>
+        <w:rPr>
+          <w:rFonts w:ascii="Courier New" w:hAnsi="Courier New" w:cs="Courier New"/>
+        </w:rPr>
+        <w:t>Box</w:t>
+      </w:r>
+      <w:r>
+        <w:rPr>
+          <w:rFonts w:ascii="Times New Roman" w:hAnsi="Times New Roman" w:cs="Times New Roman"/>
+          <w:sz w:val="24"/>
+        </w:rPr>
+        <w:t xml:space="preserve"> </w:t>
+      </w:r>
+      <w:r>
+        <w:rPr>
+          <w:rFonts w:ascii="Times New Roman" w:hAnsi="Times New Roman" w:cs="Times New Roman"/>
+          <w:sz w:val="24"/>
+        </w:rPr>
+        <w:t>(</w:t>
+      </w:r>
+      <w:r>
+        <w:rPr>
+          <w:rFonts w:ascii="Times New Roman" w:hAnsi="Times New Roman" w:cs="Times New Roman"/>
+          <w:sz w:val="24"/>
+        </w:rPr>
+        <w:t>S-Box</w:t>
+      </w:r>
+      <w:r>
+        <w:rPr>
+          <w:rFonts w:ascii="Times New Roman" w:hAnsi="Times New Roman" w:cs="Times New Roman"/>
+          <w:sz w:val="24"/>
+        </w:rPr>
+        <w:t xml:space="preserve"> </w:t>
       </w:r>
       <w:proofErr w:type="spellStart"/>
       <w:r>
         <w:rPr>
-          <w:rFonts w:ascii="Courier New" w:hAnsi="Courier New" w:cs="Courier New"/>
-        </w:rPr>
-        <w:t>SBox</w:t>
+          <w:rFonts w:ascii="Times New Roman" w:hAnsi="Times New Roman" w:cs="Times New Roman"/>
+          <w:sz w:val="24"/>
+        </w:rPr>
+        <w:t>Substitution</w:t>
       </w:r>
       <w:proofErr w:type="spellEnd"/>
       <w:r>
@@ -1001,6 +1339,13 @@
           <w:rFonts w:ascii="Times New Roman" w:hAnsi="Times New Roman" w:cs="Times New Roman"/>
           <w:sz w:val="24"/>
         </w:rPr>
+        <w:t>)</w:t>
+      </w:r>
+      <w:r>
+        <w:rPr>
+          <w:rFonts w:ascii="Times New Roman" w:hAnsi="Times New Roman" w:cs="Times New Roman"/>
+          <w:sz w:val="24"/>
+        </w:rPr>
         <w:t xml:space="preserve"> </w:t>
       </w:r>
       <w:r>
@@ -1008,34 +1353,6 @@
           <w:rFonts w:ascii="Times New Roman" w:hAnsi="Times New Roman" w:cs="Times New Roman"/>
           <w:sz w:val="24"/>
         </w:rPr>
-        <w:t>(</w:t>
-      </w:r>
-      <w:r>
-        <w:rPr>
-          <w:rFonts w:ascii="Times New Roman" w:hAnsi="Times New Roman" w:cs="Times New Roman"/>
-          <w:sz w:val="24"/>
-        </w:rPr>
-        <w:t>S-Box</w:t>
-      </w:r>
-      <w:r>
-        <w:rPr>
-          <w:rFonts w:ascii="Times New Roman" w:hAnsi="Times New Roman" w:cs="Times New Roman"/>
-          <w:sz w:val="24"/>
-        </w:rPr>
-        <w:t>)</w:t>
-      </w:r>
-      <w:r>
-        <w:rPr>
-          <w:rFonts w:ascii="Times New Roman" w:hAnsi="Times New Roman" w:cs="Times New Roman"/>
-          <w:sz w:val="24"/>
-        </w:rPr>
-        <w:t xml:space="preserve"> </w:t>
-      </w:r>
-      <w:r>
-        <w:rPr>
-          <w:rFonts w:ascii="Times New Roman" w:hAnsi="Times New Roman" w:cs="Times New Roman"/>
-          <w:sz w:val="24"/>
-        </w:rPr>
         <w:t>zmienioną stroną prawą</w:t>
       </w:r>
       <w:r>
@@ -1043,7 +1360,21 @@
           <w:rFonts w:ascii="Times New Roman" w:hAnsi="Times New Roman" w:cs="Times New Roman"/>
           <w:sz w:val="24"/>
         </w:rPr>
-        <w:t>, w ten sposób zmienia ona rozmiar do 32 bitów.</w:t>
+        <w:t xml:space="preserve">, w ten sposób </w:t>
+      </w:r>
+      <w:r>
+        <w:rPr>
+          <w:rFonts w:ascii="Times New Roman" w:hAnsi="Times New Roman" w:cs="Times New Roman"/>
+          <w:sz w:val="24"/>
+        </w:rPr>
+        <w:t>uzyskujemy ponownie blok 32-bitowy</w:t>
+      </w:r>
+      <w:r>
+        <w:rPr>
+          <w:rFonts w:ascii="Times New Roman" w:hAnsi="Times New Roman" w:cs="Times New Roman"/>
+          <w:sz w:val="24"/>
+        </w:rPr>
+        <w:t>.</w:t>
       </w:r>
     </w:p>
     <w:p>
@@ -1071,16 +1402,33 @@
           <w:rFonts w:ascii="Times New Roman" w:hAnsi="Times New Roman" w:cs="Times New Roman"/>
           <w:sz w:val="24"/>
         </w:rPr>
-        <w:t xml:space="preserve">dzielimy na 8 bloków po 6 bitów (dla każdego bloku istnieje odpowiadająca mu tablica w tablicy </w:t>
-      </w:r>
-      <w:proofErr w:type="spellStart"/>
+        <w:t>dzielimy na 8 bloków po 4 bity</w:t>
+      </w:r>
+      <w:r>
+        <w:rPr>
+          <w:rFonts w:ascii="Times New Roman" w:hAnsi="Times New Roman" w:cs="Times New Roman"/>
+          <w:sz w:val="24"/>
+        </w:rPr>
+        <w:t xml:space="preserve"> (dla każdego bloku istnieje odpowiadająca mu tablica w tablicy </w:t>
+      </w:r>
       <w:r>
         <w:rPr>
           <w:rFonts w:ascii="Courier New" w:hAnsi="Courier New" w:cs="Courier New"/>
         </w:rPr>
-        <w:t>SBox</w:t>
-      </w:r>
-      <w:proofErr w:type="spellEnd"/>
+        <w:t>S</w:t>
+      </w:r>
+      <w:r>
+        <w:rPr>
+          <w:rFonts w:ascii="Courier New" w:hAnsi="Courier New" w:cs="Courier New"/>
+        </w:rPr>
+        <w:t>-</w:t>
+      </w:r>
+      <w:r>
+        <w:rPr>
+          <w:rFonts w:ascii="Courier New" w:hAnsi="Courier New" w:cs="Courier New"/>
+        </w:rPr>
+        <w:t>Box</w:t>
+      </w:r>
       <w:r>
         <w:rPr>
           <w:rFonts w:ascii="Times New Roman" w:hAnsi="Times New Roman" w:cs="Times New Roman"/>
@@ -1112,8 +1460,8 @@
       <w:r>
         <w:rPr>
           <w:rFonts w:ascii="Times New Roman" w:hAnsi="Times New Roman" w:cs="Times New Roman"/>
-          <w:color w:val="FF0000"/>
-          <w:sz w:val="24"/>
+          <w:sz w:val="24"/>
+          <w:u w:val="single"/>
         </w:rPr>
         <w:t>0</w:t>
       </w:r>
@@ -1127,8 +1475,8 @@
       <w:r>
         <w:rPr>
           <w:rFonts w:ascii="Times New Roman" w:hAnsi="Times New Roman" w:cs="Times New Roman"/>
-          <w:color w:val="FF0000"/>
-          <w:sz w:val="24"/>
+          <w:sz w:val="24"/>
+          <w:u w:val="single"/>
         </w:rPr>
         <w:t>1</w:t>
       </w:r>
@@ -1146,8 +1494,13 @@
         </w:rPr>
         <w:t xml:space="preserve"> po połączeniu i przeliczeniu na postać dziesiętną będą wskazywać wiersz</w:t>
       </w:r>
-      <w:bookmarkStart w:id="0" w:name="_GoBack"/>
-      <w:bookmarkEnd w:id="0"/>
+      <w:r>
+        <w:rPr>
+          <w:rFonts w:ascii="Times New Roman" w:hAnsi="Times New Roman" w:cs="Times New Roman"/>
+          <w:sz w:val="24"/>
+        </w:rPr>
+        <w:t xml:space="preserve"> tablicy</w:t>
+      </w:r>
       <w:r>
         <w:rPr>
           <w:rFonts w:ascii="Times New Roman" w:hAnsi="Times New Roman" w:cs="Times New Roman"/>
@@ -1155,27 +1508,30 @@
         </w:rPr>
         <w:t xml:space="preserve"> </w:t>
       </w:r>
-      <w:proofErr w:type="spellStart"/>
       <w:r>
         <w:rPr>
           <w:rFonts w:ascii="Courier New" w:hAnsi="Courier New" w:cs="Courier New"/>
         </w:rPr>
-        <w:t>SBox</w:t>
-      </w:r>
-      <w:proofErr w:type="spellEnd"/>
-      <w:r>
-        <w:rPr>
-          <w:rFonts w:ascii="Times New Roman" w:hAnsi="Times New Roman" w:cs="Times New Roman"/>
-          <w:sz w:val="24"/>
-        </w:rPr>
-        <w:t>, a bity wewnętrzne (</w:t>
-      </w:r>
-      <w:r>
-        <w:rPr>
-          <w:rFonts w:ascii="Times New Roman" w:hAnsi="Times New Roman" w:cs="Times New Roman"/>
-          <w:sz w:val="24"/>
-        </w:rPr>
-        <w:t xml:space="preserve">np. </w:t>
+        <w:t>S</w:t>
+      </w:r>
+      <w:r>
+        <w:rPr>
+          <w:rFonts w:ascii="Courier New" w:hAnsi="Courier New" w:cs="Courier New"/>
+        </w:rPr>
+        <w:t>-</w:t>
+      </w:r>
+      <w:r>
+        <w:rPr>
+          <w:rFonts w:ascii="Courier New" w:hAnsi="Courier New" w:cs="Courier New"/>
+        </w:rPr>
+        <w:t>Box</w:t>
+      </w:r>
+      <w:r>
+        <w:rPr>
+          <w:rFonts w:ascii="Times New Roman" w:hAnsi="Times New Roman" w:cs="Times New Roman"/>
+          <w:sz w:val="24"/>
+        </w:rPr>
+        <w:t xml:space="preserve">, a bity wewnętrzne (np. </w:t>
       </w:r>
       <w:r>
         <w:rPr>
@@ -1187,8 +1543,8 @@
       <w:r>
         <w:rPr>
           <w:rFonts w:ascii="Times New Roman" w:hAnsi="Times New Roman" w:cs="Times New Roman"/>
-          <w:color w:val="FF0000"/>
-          <w:sz w:val="24"/>
+          <w:sz w:val="24"/>
+          <w:u w:val="single"/>
         </w:rPr>
         <w:t>1100</w:t>
       </w:r>
@@ -1206,14 +1562,37 @@
         </w:rPr>
         <w:t xml:space="preserve">) po przeliczeniu na wartość dziesiętną będą wskazywać kolumnę </w:t>
       </w:r>
-      <w:proofErr w:type="spellStart"/>
+      <w:r>
+        <w:rPr>
+          <w:rFonts w:ascii="Times New Roman" w:hAnsi="Times New Roman" w:cs="Times New Roman"/>
+          <w:sz w:val="24"/>
+        </w:rPr>
+        <w:t>tablicy</w:t>
+      </w:r>
       <w:r>
         <w:rPr>
           <w:rFonts w:ascii="Courier New" w:hAnsi="Courier New" w:cs="Courier New"/>
         </w:rPr>
-        <w:t>SBox</w:t>
-      </w:r>
-      <w:proofErr w:type="spellEnd"/>
+        <w:t xml:space="preserve"> </w:t>
+      </w:r>
+      <w:r>
+        <w:rPr>
+          <w:rFonts w:ascii="Courier New" w:hAnsi="Courier New" w:cs="Courier New"/>
+        </w:rPr>
+        <w:t>S</w:t>
+      </w:r>
+      <w:r>
+        <w:rPr>
+          <w:rFonts w:ascii="Courier New" w:hAnsi="Courier New" w:cs="Courier New"/>
+        </w:rPr>
+        <w:t>-</w:t>
+      </w:r>
+      <w:r>
+        <w:rPr>
+          <w:rFonts w:ascii="Courier New" w:hAnsi="Courier New" w:cs="Courier New"/>
+        </w:rPr>
+        <w:t>Box</w:t>
+      </w:r>
       <w:r>
         <w:rPr>
           <w:rFonts w:ascii="Times New Roman" w:hAnsi="Times New Roman" w:cs="Times New Roman"/>
@@ -1232,38 +1611,123 @@
         <w:jc w:val="both"/>
         <w:rPr>
           <w:rFonts w:ascii="Times New Roman" w:hAnsi="Times New Roman" w:cs="Times New Roman"/>
-          <w:color w:val="FF0000"/>
-          <w:sz w:val="24"/>
-        </w:rPr>
-      </w:pPr>
-      <w:r>
-        <w:rPr>
-          <w:rFonts w:ascii="Times New Roman" w:hAnsi="Times New Roman" w:cs="Times New Roman"/>
-          <w:color w:val="FF0000"/>
-          <w:sz w:val="24"/>
-        </w:rPr>
-        <w:t xml:space="preserve">Na podstawie operacji (wiersz · 16) + kolumna określany jest, który element z tablicy </w:t>
+          <w:sz w:val="24"/>
+        </w:rPr>
+      </w:pPr>
+      <w:r>
+        <w:rPr>
+          <w:rFonts w:ascii="Times New Roman" w:hAnsi="Times New Roman" w:cs="Times New Roman"/>
+          <w:sz w:val="24"/>
+        </w:rPr>
+        <w:t xml:space="preserve">Na podstawie operacji </w:t>
+      </w:r>
+      <w:r>
+        <w:rPr>
+          <w:rFonts w:ascii="Courier New" w:hAnsi="Courier New" w:cs="Courier New"/>
+        </w:rPr>
+        <w:t>(</w:t>
       </w:r>
       <w:proofErr w:type="spellStart"/>
       <w:r>
         <w:rPr>
           <w:rFonts w:ascii="Courier New" w:hAnsi="Courier New" w:cs="Courier New"/>
         </w:rPr>
+        <w:t>numer_</w:t>
+      </w:r>
+      <w:r>
+        <w:rPr>
+          <w:rFonts w:ascii="Courier New" w:hAnsi="Courier New" w:cs="Courier New"/>
+        </w:rPr>
+        <w:t>wiersz</w:t>
+      </w:r>
+      <w:r>
+        <w:rPr>
+          <w:rFonts w:ascii="Courier New" w:hAnsi="Courier New" w:cs="Courier New"/>
+        </w:rPr>
+        <w:t>a</w:t>
+      </w:r>
+      <w:proofErr w:type="spellEnd"/>
+      <w:r>
+        <w:rPr>
+          <w:rFonts w:ascii="Courier New" w:hAnsi="Courier New" w:cs="Courier New"/>
+        </w:rPr>
+        <w:t xml:space="preserve"> · 16) + </w:t>
+      </w:r>
+      <w:proofErr w:type="spellStart"/>
+      <w:r>
+        <w:rPr>
+          <w:rFonts w:ascii="Courier New" w:hAnsi="Courier New" w:cs="Courier New"/>
+        </w:rPr>
+        <w:t>numer_kolumny</w:t>
+      </w:r>
+      <w:proofErr w:type="spellEnd"/>
+      <w:r>
+        <w:rPr>
+          <w:rFonts w:ascii="Times New Roman" w:hAnsi="Times New Roman" w:cs="Times New Roman"/>
+          <w:sz w:val="24"/>
+        </w:rPr>
+        <w:t xml:space="preserve"> określany jest, który element z tablicy </w:t>
+      </w:r>
+      <w:proofErr w:type="spellStart"/>
+      <w:r>
+        <w:rPr>
+          <w:rFonts w:ascii="Courier New" w:hAnsi="Courier New" w:cs="Courier New"/>
+        </w:rPr>
         <w:t>SBox</w:t>
       </w:r>
       <w:proofErr w:type="spellEnd"/>
       <w:r>
         <w:rPr>
           <w:rFonts w:ascii="Times New Roman" w:hAnsi="Times New Roman" w:cs="Times New Roman"/>
-          <w:color w:val="FF0000"/>
-          <w:sz w:val="24"/>
-        </w:rPr>
-        <w:t xml:space="preserve"> ma być przeliczony na postać binarną i wstawiony w miejsce 6 bitowego bloku</w:t>
-      </w:r>
-      <w:r>
-        <w:rPr>
-          <w:rFonts w:ascii="Times New Roman" w:hAnsi="Times New Roman" w:cs="Times New Roman"/>
-          <w:color w:val="FF0000"/>
+          <w:sz w:val="24"/>
+        </w:rPr>
+        <w:t xml:space="preserve"> ma być przeliczony na postać binarną </w:t>
+      </w:r>
+      <w:r>
+        <w:rPr>
+          <w:rFonts w:ascii="Times New Roman" w:hAnsi="Times New Roman" w:cs="Times New Roman"/>
+          <w:sz w:val="24"/>
+        </w:rPr>
+        <w:t>(w razie p</w:t>
+      </w:r>
+      <w:r>
+        <w:rPr>
+          <w:rFonts w:ascii="Times New Roman" w:hAnsi="Times New Roman" w:cs="Times New Roman"/>
+          <w:sz w:val="24"/>
+        </w:rPr>
+        <w:t>otrzeby dopełniony do wartości 4</w:t>
+      </w:r>
+      <w:r>
+        <w:rPr>
+          <w:rFonts w:ascii="Times New Roman" w:hAnsi="Times New Roman" w:cs="Times New Roman"/>
+          <w:sz w:val="24"/>
+        </w:rPr>
+        <w:t>-bitowej)</w:t>
+      </w:r>
+      <w:r>
+        <w:rPr>
+          <w:rFonts w:ascii="Times New Roman" w:hAnsi="Times New Roman" w:cs="Times New Roman"/>
+          <w:sz w:val="24"/>
+        </w:rPr>
+        <w:t xml:space="preserve"> i wstawiony w odpowiednie miejsce wyjściowego </w:t>
+      </w:r>
+      <w:r>
+        <w:rPr>
+          <w:rFonts w:ascii="Times New Roman" w:hAnsi="Times New Roman" w:cs="Times New Roman"/>
+          <w:sz w:val="24"/>
+        </w:rPr>
+        <w:t>bloku</w:t>
+      </w:r>
+      <w:r>
+        <w:rPr>
+          <w:rFonts w:ascii="Times New Roman" w:hAnsi="Times New Roman" w:cs="Times New Roman"/>
+          <w:sz w:val="24"/>
+        </w:rPr>
+        <w:t>.</w:t>
+      </w:r>
+      <w:r>
+        <w:rPr>
+          <w:rFonts w:ascii="Times New Roman" w:hAnsi="Times New Roman" w:cs="Times New Roman"/>
           <w:sz w:val="24"/>
         </w:rPr>
         <w:t xml:space="preserve"> </w:t>
@@ -1307,7 +1771,30 @@
           <w:rFonts w:ascii="Times New Roman" w:hAnsi="Times New Roman" w:cs="Times New Roman"/>
           <w:sz w:val="24"/>
         </w:rPr>
-        <w:t>(P-Box)</w:t>
+        <w:t>(P-Box</w:t>
+      </w:r>
+      <w:r>
+        <w:rPr>
+          <w:rFonts w:ascii="Times New Roman" w:hAnsi="Times New Roman" w:cs="Times New Roman"/>
+          <w:sz w:val="24"/>
+        </w:rPr>
+        <w:t xml:space="preserve"> </w:t>
+      </w:r>
+      <w:proofErr w:type="spellStart"/>
+      <w:r>
+        <w:rPr>
+          <w:rFonts w:ascii="Times New Roman" w:hAnsi="Times New Roman" w:cs="Times New Roman"/>
+          <w:sz w:val="24"/>
+        </w:rPr>
+        <w:t>Permutation</w:t>
+      </w:r>
+      <w:proofErr w:type="spellEnd"/>
+      <w:r>
+        <w:rPr>
+          <w:rFonts w:ascii="Times New Roman" w:hAnsi="Times New Roman" w:cs="Times New Roman"/>
+          <w:sz w:val="24"/>
+        </w:rPr>
+        <w:t>)</w:t>
       </w:r>
       <w:r>
         <w:rPr>
@@ -1336,7 +1823,21 @@
           <w:rFonts w:ascii="Times New Roman" w:hAnsi="Times New Roman" w:cs="Times New Roman"/>
           <w:sz w:val="24"/>
         </w:rPr>
-        <w:t>Dokonywana jest operacja XOR strony lewej z zmienioną przez poprzednie kroki stroną prawą.</w:t>
+        <w:t>Dokonywana jest operacja XOR strony lewej z</w:t>
+      </w:r>
+      <w:r>
+        <w:rPr>
+          <w:rFonts w:ascii="Times New Roman" w:hAnsi="Times New Roman" w:cs="Times New Roman"/>
+          <w:sz w:val="24"/>
+        </w:rPr>
+        <w:t>e</w:t>
+      </w:r>
+      <w:r>
+        <w:rPr>
+          <w:rFonts w:ascii="Times New Roman" w:hAnsi="Times New Roman" w:cs="Times New Roman"/>
+          <w:sz w:val="24"/>
+        </w:rPr>
+        <w:t xml:space="preserve"> zmienioną przez poprzednie kroki stroną prawą.</w:t>
       </w:r>
     </w:p>
     <w:p>
@@ -1365,7 +1866,21 @@
           <w:rFonts w:ascii="Times New Roman" w:hAnsi="Times New Roman" w:cs="Times New Roman"/>
           <w:sz w:val="24"/>
         </w:rPr>
-        <w:t xml:space="preserve">(z wcześniej wykonanej kopii) </w:t>
+        <w:t xml:space="preserve">(z </w:t>
+      </w:r>
+      <w:r>
+        <w:rPr>
+          <w:rFonts w:ascii="Times New Roman" w:hAnsi="Times New Roman" w:cs="Times New Roman"/>
+          <w:sz w:val="24"/>
+        </w:rPr>
+        <w:t>początku danej rundy</w:t>
+      </w:r>
+      <w:r>
+        <w:rPr>
+          <w:rFonts w:ascii="Times New Roman" w:hAnsi="Times New Roman" w:cs="Times New Roman"/>
+          <w:sz w:val="24"/>
+        </w:rPr>
+        <w:t xml:space="preserve">) </w:t>
       </w:r>
       <w:r>
         <w:rPr>
@@ -1387,9 +1902,8 @@
         <w:pStyle w:val="Akapitzlist"/>
         <w:numPr>
           <w:ilvl w:val="0"/>
-          <w:numId w:val="7"/>
+          <w:numId w:val="12"/>
         </w:numPr>
-        <w:ind w:left="1134"/>
         <w:jc w:val="both"/>
         <w:rPr>
           <w:rFonts w:ascii="Times New Roman" w:hAnsi="Times New Roman" w:cs="Times New Roman"/>
@@ -1401,21 +1915,7 @@
           <w:rFonts w:ascii="Times New Roman" w:hAnsi="Times New Roman" w:cs="Times New Roman"/>
           <w:sz w:val="24"/>
         </w:rPr>
-        <w:t>Obie s</w:t>
-      </w:r>
-      <w:r>
-        <w:rPr>
-          <w:rFonts w:ascii="Times New Roman" w:hAnsi="Times New Roman" w:cs="Times New Roman"/>
-          <w:sz w:val="24"/>
-        </w:rPr>
-        <w:t>trony łączone są w jeden 64-bitowy blok</w:t>
-      </w:r>
-      <w:r>
-        <w:rPr>
-          <w:rFonts w:ascii="Times New Roman" w:hAnsi="Times New Roman" w:cs="Times New Roman"/>
-          <w:sz w:val="24"/>
-        </w:rPr>
-        <w:t xml:space="preserve"> i poddawane permutacji z </w:t>
+        <w:t xml:space="preserve">Obie strony łączone są w jeden 64-bitowy blok i poddawane permutacji z tablicą </w:t>
       </w:r>
       <w:proofErr w:type="spellStart"/>
       <w:r>
@@ -1423,7 +1923,7 @@
           <w:rFonts w:ascii="Times New Roman" w:hAnsi="Times New Roman" w:cs="Times New Roman"/>
           <w:sz w:val="24"/>
         </w:rPr>
-        <w:t>tablca</w:t>
+        <w:t>reversedIP</w:t>
       </w:r>
       <w:proofErr w:type="spellEnd"/>
       <w:r>
@@ -1431,23 +1931,47 @@
           <w:rFonts w:ascii="Times New Roman" w:hAnsi="Times New Roman" w:cs="Times New Roman"/>
           <w:sz w:val="24"/>
         </w:rPr>
+        <w:t xml:space="preserve"> (</w:t>
+      </w:r>
+      <w:proofErr w:type="spellStart"/>
+      <w:r>
+        <w:rPr>
+          <w:rFonts w:ascii="Times New Roman" w:hAnsi="Times New Roman" w:cs="Times New Roman"/>
+          <w:sz w:val="24"/>
+        </w:rPr>
+        <w:t>Final</w:t>
+      </w:r>
+      <w:proofErr w:type="spellEnd"/>
+      <w:r>
+        <w:rPr>
+          <w:rFonts w:ascii="Times New Roman" w:hAnsi="Times New Roman" w:cs="Times New Roman"/>
+          <w:sz w:val="24"/>
+        </w:rPr>
         <w:t xml:space="preserve"> </w:t>
       </w:r>
       <w:proofErr w:type="spellStart"/>
       <w:r>
         <w:rPr>
-          <w:rFonts w:ascii="Courier New" w:hAnsi="Courier New" w:cs="Courier New"/>
-        </w:rPr>
-        <w:t>reversedIP</w:t>
+          <w:rFonts w:ascii="Times New Roman" w:hAnsi="Times New Roman" w:cs="Times New Roman"/>
+          <w:sz w:val="24"/>
+        </w:rPr>
+        <w:t>Permutation</w:t>
       </w:r>
       <w:proofErr w:type="spellEnd"/>
+      <w:r>
+        <w:rPr>
+          <w:rFonts w:ascii="Times New Roman" w:hAnsi="Times New Roman" w:cs="Times New Roman"/>
+          <w:sz w:val="24"/>
+        </w:rPr>
+        <w:t>).</w:t>
+      </w:r>
     </w:p>
     <w:p>
       <w:pPr>
         <w:pStyle w:val="Akapitzlist"/>
         <w:numPr>
           <w:ilvl w:val="0"/>
-          <w:numId w:val="7"/>
+          <w:numId w:val="12"/>
         </w:numPr>
         <w:jc w:val="both"/>
         <w:rPr>
@@ -1460,7 +1984,7 @@
           <w:rFonts w:ascii="Times New Roman" w:hAnsi="Times New Roman" w:cs="Times New Roman"/>
           <w:sz w:val="24"/>
         </w:rPr>
-        <w:t>Końcowo otrzymane 64-bitowe bloki łączymy ze sobą – tworzą one nasz szyfrogram.</w:t>
+        <w:t>Zaszyfrowane 64-bitowe bloki zamieniamy na tablicę bajtów, które następnie konwertujemy do zapisu szesnastkowego i w rezultacie otrzymujemy wyjściowy zaszyfrowany tekst.</w:t>
       </w:r>
     </w:p>
     <w:p>
@@ -1476,7 +2000,35 @@
           <w:rFonts w:ascii="Times New Roman" w:hAnsi="Times New Roman" w:cs="Times New Roman"/>
           <w:sz w:val="24"/>
         </w:rPr>
-        <w:t xml:space="preserve">Deszyfrowanie odbywa się w sposób analogiczny z wyjątkiem, że podczas „16 rund” </w:t>
+        <w:t>Deszyfrowanie odbywa się w sposób analogiczny</w:t>
+      </w:r>
+      <w:r>
+        <w:rPr>
+          <w:rFonts w:ascii="Times New Roman" w:hAnsi="Times New Roman" w:cs="Times New Roman"/>
+          <w:sz w:val="24"/>
+        </w:rPr>
+        <w:t>,</w:t>
+      </w:r>
+      <w:r>
+        <w:rPr>
+          <w:rFonts w:ascii="Times New Roman" w:hAnsi="Times New Roman" w:cs="Times New Roman"/>
+          <w:sz w:val="24"/>
+        </w:rPr>
+        <w:t xml:space="preserve"> </w:t>
+      </w:r>
+      <w:r>
+        <w:rPr>
+          <w:rFonts w:ascii="Times New Roman" w:hAnsi="Times New Roman" w:cs="Times New Roman"/>
+          <w:sz w:val="24"/>
+        </w:rPr>
+        <w:t xml:space="preserve">główna różnica polega na odwróceniu </w:t>
+      </w:r>
+      <w:r>
+        <w:rPr>
+          <w:rFonts w:ascii="Times New Roman" w:hAnsi="Times New Roman" w:cs="Times New Roman"/>
+          <w:sz w:val="24"/>
+        </w:rPr>
+        <w:t xml:space="preserve">kolejności </w:t>
       </w:r>
       <w:proofErr w:type="spellStart"/>
       <w:r>
@@ -1484,7 +2036,7 @@
           <w:rFonts w:ascii="Times New Roman" w:hAnsi="Times New Roman" w:cs="Times New Roman"/>
           <w:sz w:val="24"/>
         </w:rPr>
-        <w:t>podklucze</w:t>
+        <w:t>podkluczy</w:t>
       </w:r>
       <w:proofErr w:type="spellEnd"/>
       <w:r>
@@ -1492,49 +2044,20 @@
           <w:rFonts w:ascii="Times New Roman" w:hAnsi="Times New Roman" w:cs="Times New Roman"/>
           <w:sz w:val="24"/>
         </w:rPr>
-        <w:t xml:space="preserve"> przekazywane są w odwrotnej kolejności (np. runda 1 – 16-sty </w:t>
-      </w:r>
-      <w:proofErr w:type="spellStart"/>
-      <w:r>
-        <w:rPr>
-          <w:rFonts w:ascii="Times New Roman" w:hAnsi="Times New Roman" w:cs="Times New Roman"/>
-          <w:sz w:val="24"/>
-        </w:rPr>
-        <w:t>podklucz</w:t>
-      </w:r>
-      <w:proofErr w:type="spellEnd"/>
-      <w:r>
-        <w:rPr>
-          <w:rFonts w:ascii="Times New Roman" w:hAnsi="Times New Roman" w:cs="Times New Roman"/>
-          <w:sz w:val="24"/>
-        </w:rPr>
-        <w:t xml:space="preserve">, runda 2 – 15-sty </w:t>
-      </w:r>
-      <w:proofErr w:type="spellStart"/>
-      <w:r>
-        <w:rPr>
-          <w:rFonts w:ascii="Times New Roman" w:hAnsi="Times New Roman" w:cs="Times New Roman"/>
-          <w:sz w:val="24"/>
-        </w:rPr>
-        <w:t>podklucz</w:t>
-      </w:r>
-      <w:proofErr w:type="spellEnd"/>
-      <w:r>
-        <w:rPr>
-          <w:rFonts w:ascii="Times New Roman" w:hAnsi="Times New Roman" w:cs="Times New Roman"/>
-          <w:sz w:val="24"/>
-        </w:rPr>
-        <w:t>)</w:t>
+        <w:t xml:space="preserve"> dla kolejnych rund oraz usunięciu ewentualnego dopełnienia na początku pierwszego bloku</w:t>
+      </w:r>
+      <w:bookmarkStart w:id="0" w:name="_GoBack"/>
+      <w:bookmarkEnd w:id="0"/>
+      <w:r>
+        <w:rPr>
+          <w:rFonts w:ascii="Times New Roman" w:hAnsi="Times New Roman" w:cs="Times New Roman"/>
+          <w:sz w:val="24"/>
+        </w:rPr>
+        <w:t>. Odszyfrowana tablica bajtów zamieniana jest na tekst jawny zgodny ze standardem UTF-8.</w:t>
       </w:r>
     </w:p>
     <w:p>
       <w:pPr>
-        <w:pStyle w:val="Akapitzlist"/>
-        <w:numPr>
-          <w:ilvl w:val="0"/>
-          <w:numId w:val="10"/>
-        </w:numPr>
-        <w:ind w:left="0"/>
         <w:jc w:val="both"/>
         <w:rPr>
           <w:rFonts w:ascii="Times New Roman" w:hAnsi="Times New Roman" w:cs="Times New Roman"/>
@@ -1569,7 +2092,14 @@
           <w:rFonts w:ascii="Times New Roman" w:hAnsi="Times New Roman" w:cs="Times New Roman"/>
           <w:sz w:val="24"/>
         </w:rPr>
-        <w:t xml:space="preserve">Wadą algorytmu szyfrowania DES jest możliwość wystąpienia tzw. kluczy słabych, czyli kluczy przy których wykorzystaniu powstałe </w:t>
+        <w:t xml:space="preserve">Wadą algorytmu szyfrowania DES jest możliwość wystąpienia tzw. kluczy słabych, czyli kluczy przy których </w:t>
+      </w:r>
+      <w:r>
+        <w:rPr>
+          <w:rFonts w:ascii="Times New Roman" w:hAnsi="Times New Roman" w:cs="Times New Roman"/>
+          <w:sz w:val="24"/>
+        </w:rPr>
+        <w:t xml:space="preserve">wytworzone dla kolejnych rund szyfrowania </w:t>
       </w:r>
       <w:proofErr w:type="spellStart"/>
       <w:r>
@@ -1585,7 +2115,28 @@
           <w:rFonts w:ascii="Times New Roman" w:hAnsi="Times New Roman" w:cs="Times New Roman"/>
           <w:sz w:val="24"/>
         </w:rPr>
-        <w:t xml:space="preserve"> wykorzystane w kolejnych rundach będą takie same co ułatwi rozszyfrowanie naszej wiadomości (klucz składający się z samych zer: </w:t>
+        <w:t xml:space="preserve"> będą takie same</w:t>
+      </w:r>
+      <w:r>
+        <w:rPr>
+          <w:rFonts w:ascii="Times New Roman" w:hAnsi="Times New Roman" w:cs="Times New Roman"/>
+          <w:sz w:val="24"/>
+        </w:rPr>
+        <w:t xml:space="preserve"> co ułatwi rozszyfrowanie naszej wiadomości (</w:t>
+      </w:r>
+      <w:r>
+        <w:rPr>
+          <w:rFonts w:ascii="Times New Roman" w:hAnsi="Times New Roman" w:cs="Times New Roman"/>
+          <w:sz w:val="24"/>
+        </w:rPr>
+        <w:t xml:space="preserve">np. </w:t>
+      </w:r>
+      <w:r>
+        <w:rPr>
+          <w:rFonts w:ascii="Times New Roman" w:hAnsi="Times New Roman" w:cs="Times New Roman"/>
+          <w:sz w:val="24"/>
+        </w:rPr>
+        <w:t xml:space="preserve">klucz składający się z samych zer: </w:t>
       </w:r>
       <w:r>
         <w:rPr>
@@ -1601,104 +2152,7 @@
           <w:iCs/>
           <w:sz w:val="24"/>
         </w:rPr>
-        <w:t xml:space="preserve">, klucz składający się z samych jedynek: FF </w:t>
-      </w:r>
-      <w:proofErr w:type="spellStart"/>
-      <w:r>
-        <w:rPr>
-          <w:rFonts w:ascii="Times New Roman" w:hAnsi="Times New Roman" w:cs="Times New Roman"/>
-          <w:iCs/>
-          <w:sz w:val="24"/>
-        </w:rPr>
-        <w:t>FF</w:t>
-      </w:r>
-      <w:proofErr w:type="spellEnd"/>
-      <w:r>
-        <w:rPr>
-          <w:rFonts w:ascii="Times New Roman" w:hAnsi="Times New Roman" w:cs="Times New Roman"/>
-          <w:iCs/>
-          <w:sz w:val="24"/>
-        </w:rPr>
-        <w:t xml:space="preserve"> </w:t>
-      </w:r>
-      <w:proofErr w:type="spellStart"/>
-      <w:r>
-        <w:rPr>
-          <w:rFonts w:ascii="Times New Roman" w:hAnsi="Times New Roman" w:cs="Times New Roman"/>
-          <w:iCs/>
-          <w:sz w:val="24"/>
-        </w:rPr>
-        <w:t>FF</w:t>
-      </w:r>
-      <w:proofErr w:type="spellEnd"/>
-      <w:r>
-        <w:rPr>
-          <w:rFonts w:ascii="Times New Roman" w:hAnsi="Times New Roman" w:cs="Times New Roman"/>
-          <w:iCs/>
-          <w:sz w:val="24"/>
-        </w:rPr>
-        <w:t xml:space="preserve"> </w:t>
-      </w:r>
-      <w:proofErr w:type="spellStart"/>
-      <w:r>
-        <w:rPr>
-          <w:rFonts w:ascii="Times New Roman" w:hAnsi="Times New Roman" w:cs="Times New Roman"/>
-          <w:iCs/>
-          <w:sz w:val="24"/>
-        </w:rPr>
-        <w:t>FF</w:t>
-      </w:r>
-      <w:proofErr w:type="spellEnd"/>
-      <w:r>
-        <w:rPr>
-          <w:rFonts w:ascii="Times New Roman" w:hAnsi="Times New Roman" w:cs="Times New Roman"/>
-          <w:iCs/>
-          <w:sz w:val="24"/>
-        </w:rPr>
-        <w:t xml:space="preserve"> </w:t>
-      </w:r>
-      <w:proofErr w:type="spellStart"/>
-      <w:r>
-        <w:rPr>
-          <w:rFonts w:ascii="Times New Roman" w:hAnsi="Times New Roman" w:cs="Times New Roman"/>
-          <w:iCs/>
-          <w:sz w:val="24"/>
-        </w:rPr>
-        <w:t>FF</w:t>
-      </w:r>
-      <w:proofErr w:type="spellEnd"/>
-      <w:r>
-        <w:rPr>
-          <w:rFonts w:ascii="Times New Roman" w:hAnsi="Times New Roman" w:cs="Times New Roman"/>
-          <w:iCs/>
-          <w:sz w:val="24"/>
-        </w:rPr>
-        <w:t xml:space="preserve"> </w:t>
-      </w:r>
-      <w:proofErr w:type="spellStart"/>
-      <w:r>
-        <w:rPr>
-          <w:rFonts w:ascii="Times New Roman" w:hAnsi="Times New Roman" w:cs="Times New Roman"/>
-          <w:iCs/>
-          <w:sz w:val="24"/>
-        </w:rPr>
-        <w:t>FF</w:t>
-      </w:r>
-      <w:proofErr w:type="spellEnd"/>
-      <w:r>
-        <w:rPr>
-          <w:rFonts w:ascii="Times New Roman" w:hAnsi="Times New Roman" w:cs="Times New Roman"/>
-          <w:iCs/>
-          <w:sz w:val="24"/>
-        </w:rPr>
-        <w:t xml:space="preserve"> FF</w:t>
-      </w:r>
-      <w:r>
-        <w:rPr>
-          <w:rFonts w:ascii="Times New Roman" w:hAnsi="Times New Roman" w:cs="Times New Roman"/>
-          <w:sz w:val="24"/>
-        </w:rPr>
-        <w:t>)</w:t>
+        <w:t>).</w:t>
       </w:r>
     </w:p>
     <w:p>
@@ -1751,7 +2205,28 @@
           <w:rFonts w:ascii="Times New Roman" w:hAnsi="Times New Roman" w:cs="Times New Roman"/>
           <w:sz w:val="24"/>
         </w:rPr>
-        <w:t>).</w:t>
+        <w:t>)</w:t>
+      </w:r>
+      <w:r>
+        <w:rPr>
+          <w:rFonts w:ascii="Times New Roman" w:hAnsi="Times New Roman" w:cs="Times New Roman"/>
+          <w:sz w:val="24"/>
+        </w:rPr>
+        <w:t xml:space="preserve"> </w:t>
+      </w:r>
+      <w:r>
+        <w:rPr>
+          <w:rFonts w:ascii="Times New Roman" w:hAnsi="Times New Roman" w:cs="Times New Roman"/>
+          <w:sz w:val="24"/>
+        </w:rPr>
+        <w:t>– ręczne sprawdzenie wszystkich możliwości</w:t>
+      </w:r>
+      <w:r>
+        <w:rPr>
+          <w:rFonts w:ascii="Times New Roman" w:hAnsi="Times New Roman" w:cs="Times New Roman"/>
+          <w:sz w:val="24"/>
+        </w:rPr>
+        <w:t>.</w:t>
       </w:r>
     </w:p>
     <w:p>
@@ -1772,7 +2247,28 @@
           <w:rFonts w:ascii="Times New Roman" w:hAnsi="Times New Roman" w:cs="Times New Roman"/>
           <w:sz w:val="24"/>
         </w:rPr>
-        <w:t>Zaletą algorytmu szyfrowania DES zdecydowanie jest nieskomplikowana implementacja na własne potrzeby.</w:t>
+        <w:t xml:space="preserve">Zdecydowaną zaletą </w:t>
+      </w:r>
+      <w:r>
+        <w:rPr>
+          <w:rFonts w:ascii="Times New Roman" w:hAnsi="Times New Roman" w:cs="Times New Roman"/>
+          <w:sz w:val="24"/>
+        </w:rPr>
+        <w:t xml:space="preserve">algorytmu szyfrowania DES jest nieskomplikowana implementacja </w:t>
+      </w:r>
+      <w:r>
+        <w:rPr>
+          <w:rFonts w:ascii="Times New Roman" w:hAnsi="Times New Roman" w:cs="Times New Roman"/>
+          <w:sz w:val="24"/>
+        </w:rPr>
+        <w:t>oraz szybkie działanie</w:t>
+      </w:r>
+      <w:r>
+        <w:rPr>
+          <w:rFonts w:ascii="Times New Roman" w:hAnsi="Times New Roman" w:cs="Times New Roman"/>
+          <w:sz w:val="24"/>
+        </w:rPr>
+        <w:t>.</w:t>
       </w:r>
     </w:p>
     <w:p>
@@ -1800,8 +2296,46 @@
           <w:rFonts w:ascii="Times New Roman" w:hAnsi="Times New Roman" w:cs="Times New Roman"/>
           <w:sz w:val="24"/>
         </w:rPr>
-        <w:t>świetnie nadaje się do szyfrowania plików na potrzeby prywatne, lecz szyfrowanie nim ważniejszych plików jest odradzane, ponieważ jest jednym z najlepiej przeanalizowanych algorytmów szyfrujących.</w:t>
-      </w:r>
+        <w:t>nadaje się</w:t>
+      </w:r>
+      <w:r>
+        <w:rPr>
+          <w:rFonts w:ascii="Times New Roman" w:hAnsi="Times New Roman" w:cs="Times New Roman"/>
+          <w:sz w:val="24"/>
+        </w:rPr>
+        <w:t xml:space="preserve"> </w:t>
+      </w:r>
+      <w:r>
+        <w:rPr>
+          <w:rFonts w:ascii="Times New Roman" w:hAnsi="Times New Roman" w:cs="Times New Roman"/>
+          <w:sz w:val="24"/>
+        </w:rPr>
+        <w:t>świetnie</w:t>
+      </w:r>
+      <w:r>
+        <w:rPr>
+          <w:rFonts w:ascii="Times New Roman" w:hAnsi="Times New Roman" w:cs="Times New Roman"/>
+          <w:sz w:val="24"/>
+        </w:rPr>
+        <w:t xml:space="preserve"> </w:t>
+      </w:r>
+      <w:r>
+        <w:rPr>
+          <w:rFonts w:ascii="Times New Roman" w:hAnsi="Times New Roman" w:cs="Times New Roman"/>
+          <w:sz w:val="24"/>
+        </w:rPr>
+        <w:t>do szyfrowania plików na potrzeby prywatne, lecz szyfrowanie nim ważniejszych plików jest odradzane, ponieważ jest jednym z najlepiej przeanalizowanych algorytmów szyfrujących.</w:t>
+      </w:r>
+    </w:p>
+    <w:p>
+      <w:pPr>
+        <w:pStyle w:val="Akapitzlist"/>
+        <w:jc w:val="both"/>
+        <w:rPr>
+          <w:rFonts w:ascii="Times New Roman" w:hAnsi="Times New Roman" w:cs="Times New Roman"/>
+          <w:sz w:val="24"/>
+        </w:rPr>
+      </w:pPr>
     </w:p>
     <w:sectPr>
       <w:pgSz w:w="11906" w:h="16838"/>
@@ -1818,11 +2352,11 @@
   <w:abstractNum w:abstractNumId="0" w15:restartNumberingAfterBreak="0">
     <w:nsid w:val="05CA38F2"/>
     <w:multiLevelType w:val="hybridMultilevel"/>
-    <w:tmpl w:val="1820CEEC"/>
-    <w:lvl w:ilvl="0" w:tplc="4D3ECB90">
-      <w:start w:val="1"/>
-      <w:numFmt w:val="decimal"/>
-      <w:lvlText w:val="%1."/>
+    <w:tmpl w:val="2E6A0F64"/>
+    <w:lvl w:ilvl="0" w:tplc="04150017">
+      <w:start w:val="1"/>
+      <w:numFmt w:val="lowerLetter"/>
+      <w:lvlText w:val="%1)"/>
       <w:lvlJc w:val="left"/>
       <w:pPr>
         <w:ind w:left="720" w:hanging="360"/>
@@ -1993,7 +2527,7 @@
   <w:abstractNum w:abstractNumId="2" w15:restartNumberingAfterBreak="0">
     <w:nsid w:val="151150FA"/>
     <w:multiLevelType w:val="hybridMultilevel"/>
-    <w:tmpl w:val="27D0D8A6"/>
+    <w:tmpl w:val="05248920"/>
     <w:lvl w:ilvl="0" w:tplc="0415000F">
       <w:start w:val="1"/>
       <w:numFmt w:val="decimal"/>
@@ -2568,11 +3102,11 @@
     </w:lvl>
   </w:abstractNum>
   <w:abstractNum w:abstractNumId="8" w15:restartNumberingAfterBreak="0">
-    <w:nsid w:val="4E211D46"/>
+    <w:nsid w:val="40623B59"/>
     <w:multiLevelType w:val="hybridMultilevel"/>
-    <w:tmpl w:val="F4A05F74"/>
-    <w:lvl w:ilvl="0" w:tplc="929E55B6">
-      <w:start w:val="1"/>
+    <w:tmpl w:val="EDC098AA"/>
+    <w:lvl w:ilvl="0" w:tplc="E6A86E50">
+      <w:start w:val="6"/>
       <w:numFmt w:val="decimal"/>
       <w:lvlText w:val="%1."/>
       <w:lvlJc w:val="left"/>
@@ -2657,6 +3191,95 @@
     </w:lvl>
   </w:abstractNum>
   <w:abstractNum w:abstractNumId="9" w15:restartNumberingAfterBreak="0">
+    <w:nsid w:val="4E211D46"/>
+    <w:multiLevelType w:val="hybridMultilevel"/>
+    <w:tmpl w:val="682CFCEE"/>
+    <w:lvl w:ilvl="0" w:tplc="B8866482">
+      <w:start w:val="1"/>
+      <w:numFmt w:val="lowerLetter"/>
+      <w:lvlText w:val="%1)"/>
+      <w:lvlJc w:val="left"/>
+      <w:pPr>
+        <w:ind w:left="720" w:hanging="360"/>
+      </w:pPr>
+      <w:rPr>
+        <w:rFonts w:hint="default"/>
+      </w:rPr>
+    </w:lvl>
+    <w:lvl w:ilvl="1" w:tplc="04150019" w:tentative="1">
+      <w:start w:val="1"/>
+      <w:numFmt w:val="lowerLetter"/>
+      <w:lvlText w:val="%2."/>
+      <w:lvlJc w:val="left"/>
+      <w:pPr>
+        <w:ind w:left="1440" w:hanging="360"/>
+      </w:pPr>
+    </w:lvl>
+    <w:lvl w:ilvl="2" w:tplc="0415001B" w:tentative="1">
+      <w:start w:val="1"/>
+      <w:numFmt w:val="lowerRoman"/>
+      <w:lvlText w:val="%3."/>
+      <w:lvlJc w:val="right"/>
+      <w:pPr>
+        <w:ind w:left="2160" w:hanging="180"/>
+      </w:pPr>
+    </w:lvl>
+    <w:lvl w:ilvl="3" w:tplc="0415000F" w:tentative="1">
+      <w:start w:val="1"/>
+      <w:numFmt w:val="decimal"/>
+      <w:lvlText w:val="%4."/>
+      <w:lvlJc w:val="left"/>
+      <w:pPr>
+        <w:ind w:left="2880" w:hanging="360"/>
+      </w:pPr>
+    </w:lvl>
+    <w:lvl w:ilvl="4" w:tplc="04150019" w:tentative="1">
+      <w:start w:val="1"/>
+      <w:numFmt w:val="lowerLetter"/>
+      <w:lvlText w:val="%5."/>
+      <w:lvlJc w:val="left"/>
+      <w:pPr>
+        <w:ind w:left="3600" w:hanging="360"/>
+      </w:pPr>
+    </w:lvl>
+    <w:lvl w:ilvl="5" w:tplc="0415001B" w:tentative="1">
+      <w:start w:val="1"/>
+      <w:numFmt w:val="lowerRoman"/>
+      <w:lvlText w:val="%6."/>
+      <w:lvlJc w:val="right"/>
+      <w:pPr>
+        <w:ind w:left="4320" w:hanging="180"/>
+      </w:pPr>
+    </w:lvl>
+    <w:lvl w:ilvl="6" w:tplc="0415000F" w:tentative="1">
+      <w:start w:val="1"/>
+      <w:numFmt w:val="decimal"/>
+      <w:lvlText w:val="%7."/>
+      <w:lvlJc w:val="left"/>
+      <w:pPr>
+        <w:ind w:left="5040" w:hanging="360"/>
+      </w:pPr>
+    </w:lvl>
+    <w:lvl w:ilvl="7" w:tplc="04150019" w:tentative="1">
+      <w:start w:val="1"/>
+      <w:numFmt w:val="lowerLetter"/>
+      <w:lvlText w:val="%8."/>
+      <w:lvlJc w:val="left"/>
+      <w:pPr>
+        <w:ind w:left="5760" w:hanging="360"/>
+      </w:pPr>
+    </w:lvl>
+    <w:lvl w:ilvl="8" w:tplc="0415001B" w:tentative="1">
+      <w:start w:val="1"/>
+      <w:numFmt w:val="lowerRoman"/>
+      <w:lvlText w:val="%9."/>
+      <w:lvlJc w:val="right"/>
+      <w:pPr>
+        <w:ind w:left="6480" w:hanging="180"/>
+      </w:pPr>
+    </w:lvl>
+  </w:abstractNum>
+  <w:abstractNum w:abstractNumId="10" w15:restartNumberingAfterBreak="0">
     <w:nsid w:val="65217505"/>
     <w:multiLevelType w:val="hybridMultilevel"/>
     <w:tmpl w:val="FF22512A"/>
@@ -2745,7 +3368,7 @@
       </w:pPr>
     </w:lvl>
   </w:abstractNum>
-  <w:abstractNum w:abstractNumId="10" w15:restartNumberingAfterBreak="0">
+  <w:abstractNum w:abstractNumId="11" w15:restartNumberingAfterBreak="0">
     <w:nsid w:val="7FBB040C"/>
     <w:multiLevelType w:val="hybridMultilevel"/>
     <w:tmpl w:val="F1C8226C"/>
@@ -2853,19 +3476,22 @@
     <w:abstractNumId w:val="3"/>
   </w:num>
   <w:num w:numId="7">
-    <w:abstractNumId w:val="8"/>
+    <w:abstractNumId w:val="9"/>
   </w:num>
   <w:num w:numId="8">
     <w:abstractNumId w:val="6"/>
   </w:num>
   <w:num w:numId="9">
-    <w:abstractNumId w:val="10"/>
+    <w:abstractNumId w:val="11"/>
   </w:num>
   <w:num w:numId="10">
-    <w:abstractNumId w:val="9"/>
+    <w:abstractNumId w:val="10"/>
   </w:num>
   <w:num w:numId="11">
     <w:abstractNumId w:val="4"/>
+  </w:num>
+  <w:num w:numId="12">
+    <w:abstractNumId w:val="8"/>
   </w:num>
 </w:numbering>
 </file>

</xml_diff>